<commit_message>
Add post mortem, lab remains unchanged
</commit_message>
<xml_diff>
--- a/Assignments/Lab05_GeometryShaders/Lab05_GeometryShaders_JustinFurtado.docx
+++ b/Assignments/Lab05_GeometryShaders/Lab05_GeometryShaders_JustinFurtado.docx
@@ -12,8 +12,13 @@
         <w:t xml:space="preserve">Lab </w:t>
       </w:r>
       <w:r>
-        <w:t>05 Geometry shaders</w:t>
-      </w:r>
+        <w:t xml:space="preserve">05 Geometry </w:t>
+      </w:r>
+      <w:proofErr w:type="spellStart"/>
+      <w:r>
+        <w:t>shaders</w:t>
+      </w:r>
+      <w:proofErr w:type="spellEnd"/>
     </w:p>
     <w:p>
       <w:pPr>
@@ -23,12 +28,14 @@
           <w:b/>
         </w:rPr>
       </w:pPr>
+      <w:proofErr w:type="spellStart"/>
       <w:r>
         <w:rPr>
           <w:b/>
         </w:rPr>
         <w:t>Fufillment</w:t>
       </w:r>
+      <w:proofErr w:type="spellEnd"/>
     </w:p>
     <w:p>
       <w:pPr>
@@ -123,14 +130,27 @@
       <w:r>
         <w:t xml:space="preserve">Pressing </w:t>
       </w:r>
-      <w:r>
-        <w:t xml:space="preserve">numpad </w:t>
+      <w:proofErr w:type="spellStart"/>
+      <w:r>
+        <w:t>numpad</w:t>
+      </w:r>
+      <w:proofErr w:type="spellEnd"/>
+      <w:r>
+        <w:t xml:space="preserve"> </w:t>
       </w:r>
       <w:r>
         <w:t xml:space="preserve">0 </w:t>
       </w:r>
       <w:r>
-        <w:t>will re-read the config file</w:t>
+        <w:t xml:space="preserve">will re-read the </w:t>
+      </w:r>
+      <w:proofErr w:type="spellStart"/>
+      <w:r>
+        <w:t>config</w:t>
+      </w:r>
+      <w:proofErr w:type="spellEnd"/>
+      <w:r>
+        <w:t xml:space="preserve"> file</w:t>
       </w:r>
     </w:p>
     <w:p>
@@ -156,7 +176,15 @@
         <w:spacing w:line="240" w:lineRule="auto"/>
       </w:pPr>
       <w:r>
-        <w:t>Pressing W will rotate BetterDargon to the left, S will rotate him to the right</w:t>
+        <w:t xml:space="preserve">Pressing W will rotate </w:t>
+      </w:r>
+      <w:proofErr w:type="spellStart"/>
+      <w:r>
+        <w:t>BetterDargon</w:t>
+      </w:r>
+      <w:proofErr w:type="spellEnd"/>
+      <w:r>
+        <w:t xml:space="preserve"> to the left, S will rotate him to the right</w:t>
       </w:r>
     </w:p>
     <w:p>
@@ -169,7 +197,15 @@
         <w:spacing w:line="240" w:lineRule="auto"/>
       </w:pPr>
       <w:r>
-        <w:t>Pressing A will tilt BetterDargon forward, D backward</w:t>
+        <w:t xml:space="preserve">Pressing A will tilt </w:t>
+      </w:r>
+      <w:proofErr w:type="spellStart"/>
+      <w:r>
+        <w:t>BetterDargon</w:t>
+      </w:r>
+      <w:proofErr w:type="spellEnd"/>
+      <w:r>
+        <w:t xml:space="preserve"> forward, D backward</w:t>
       </w:r>
     </w:p>
     <w:p>
@@ -182,7 +218,15 @@
         <w:spacing w:line="240" w:lineRule="auto"/>
       </w:pPr>
       <w:r>
-        <w:t>Pressing Q will roll BetterDargon to the left, E to the right</w:t>
+        <w:t xml:space="preserve">Pressing Q will roll </w:t>
+      </w:r>
+      <w:proofErr w:type="spellStart"/>
+      <w:r>
+        <w:t>BetterDargon</w:t>
+      </w:r>
+      <w:proofErr w:type="spellEnd"/>
+      <w:r>
+        <w:t xml:space="preserve"> to the left, E to the right</w:t>
       </w:r>
     </w:p>
     <w:p>
@@ -195,7 +239,15 @@
         <w:spacing w:line="240" w:lineRule="auto"/>
       </w:pPr>
       <w:r>
-        <w:t>Holding space will move BetterDargon forward, in the direction he is facing</w:t>
+        <w:t xml:space="preserve">Holding space will move </w:t>
+      </w:r>
+      <w:proofErr w:type="spellStart"/>
+      <w:r>
+        <w:t>BetterDargon</w:t>
+      </w:r>
+      <w:proofErr w:type="spellEnd"/>
+      <w:r>
+        <w:t xml:space="preserve"> forward, in the direction he is facing</w:t>
       </w:r>
       <w:r>
         <w:t>, releasing will halt movement</w:t>
@@ -211,8 +263,13 @@
         <w:spacing w:line="240" w:lineRule="auto"/>
       </w:pPr>
       <w:r>
-        <w:t>Right clicking and dragging the mouse will turn the camera around BetterDargon</w:t>
-      </w:r>
+        <w:t xml:space="preserve">Right clicking and dragging the mouse will turn the camera around </w:t>
+      </w:r>
+      <w:proofErr w:type="spellStart"/>
+      <w:r>
+        <w:t>BetterDargon</w:t>
+      </w:r>
+      <w:proofErr w:type="spellEnd"/>
     </w:p>
     <w:p>
       <w:pPr>
@@ -237,8 +294,13 @@
         <w:spacing w:line="240" w:lineRule="auto"/>
       </w:pPr>
       <w:r>
-        <w:t>Pressing j will increase the wireframe distance for dargon</w:t>
-      </w:r>
+        <w:t xml:space="preserve">Pressing j will increase the wireframe distance for </w:t>
+      </w:r>
+      <w:proofErr w:type="spellStart"/>
+      <w:r>
+        <w:t>dargon</w:t>
+      </w:r>
+      <w:proofErr w:type="spellEnd"/>
     </w:p>
     <w:p>
       <w:pPr>
@@ -267,10 +329,33 @@
       </w:r>
       <w:r>
         <w:tab/>
-        <w:t>shift+j is backwards by j</w:t>
-      </w:r>
-      <w:r>
-        <w:t>, j+k is forward by a little, shift+j+k is backward slow</w:t>
+      </w:r>
+      <w:proofErr w:type="spellStart"/>
+      <w:r>
+        <w:t>shift+j</w:t>
+      </w:r>
+      <w:proofErr w:type="spellEnd"/>
+      <w:r>
+        <w:t xml:space="preserve"> is backwards by j</w:t>
+      </w:r>
+      <w:r>
+        <w:t xml:space="preserve">, </w:t>
+      </w:r>
+      <w:proofErr w:type="spellStart"/>
+      <w:r>
+        <w:t>j+k</w:t>
+      </w:r>
+      <w:proofErr w:type="spellEnd"/>
+      <w:r>
+        <w:t xml:space="preserve"> is forward by a little, </w:t>
+      </w:r>
+      <w:proofErr w:type="spellStart"/>
+      <w:r>
+        <w:t>shift+j+k</w:t>
+      </w:r>
+      <w:proofErr w:type="spellEnd"/>
+      <w:r>
+        <w:t xml:space="preserve"> is backward slow</w:t>
       </w:r>
     </w:p>
     <w:p>
@@ -346,6 +431,7 @@
         </w:rPr>
         <w:t xml:space="preserve"> (NOTE: Humorous comments included deliberately in addition to normal descriptions to make this doc more enjoyable to read</w:t>
       </w:r>
+      <w:proofErr w:type="gramStart"/>
       <w:r>
         <w:rPr>
           <w:b/>
@@ -353,6 +439,7 @@
         </w:rPr>
         <w:t xml:space="preserve">. </w:t>
       </w:r>
+      <w:proofErr w:type="gramEnd"/>
       <w:r>
         <w:rPr>
           <w:b/>
@@ -400,7 +487,41 @@
         </w:rPr>
       </w:pPr>
       <w:r>
-        <w:t>This screenshot shows an overview of the billboard sector. Note that the bounding volumes are cubes of size n by n by n, and there are one hundred thousand billboarded fractal shaders of each color. This may seem like a boring screenshot, because its so distant the detail cannot be seen – however, it does show that the createpoints method works – the points are all contained within their respective bounding volume – it also shows that the bounding volumes are implemented.</w:t>
+        <w:t xml:space="preserve">This screenshot shows an overview of the billboard sector. Note that the bounding volumes are cubes of size n by n by n, and there are one hundred thousand </w:t>
+      </w:r>
+      <w:proofErr w:type="spellStart"/>
+      <w:r>
+        <w:t>billboarded</w:t>
+      </w:r>
+      <w:proofErr w:type="spellEnd"/>
+      <w:r>
+        <w:t xml:space="preserve"> fractal </w:t>
+      </w:r>
+      <w:proofErr w:type="spellStart"/>
+      <w:r>
+        <w:t>shaders</w:t>
+      </w:r>
+      <w:proofErr w:type="spellEnd"/>
+      <w:r>
+        <w:t xml:space="preserve"> of each color. This may seem like a boring screenshot, because </w:t>
+      </w:r>
+      <w:proofErr w:type="spellStart"/>
+      <w:proofErr w:type="gramStart"/>
+      <w:r>
+        <w:t>its</w:t>
+      </w:r>
+      <w:proofErr w:type="spellEnd"/>
+      <w:proofErr w:type="gramEnd"/>
+      <w:r>
+        <w:t xml:space="preserve"> so distant the detail cannot be seen – however, it does show that the </w:t>
+      </w:r>
+      <w:proofErr w:type="spellStart"/>
+      <w:r>
+        <w:t>createpoints</w:t>
+      </w:r>
+      <w:proofErr w:type="spellEnd"/>
+      <w:r>
+        <w:t xml:space="preserve"> method works – the points are all contained within their respective bounding volume – it also shows that the bounding volumes are implemented.</w:t>
       </w:r>
     </w:p>
     <w:p>
@@ -479,7 +600,23 @@
       </w:pPr>
       <w:r>
         <w:lastRenderedPageBreak/>
-        <w:t xml:space="preserve">The next screenshot shows a close up of a billboarded fractal shader, which is very interesting and super cool looking. </w:t>
+        <w:t xml:space="preserve">The next screenshot shows a close up of a </w:t>
+      </w:r>
+      <w:proofErr w:type="spellStart"/>
+      <w:r>
+        <w:t>billboarded</w:t>
+      </w:r>
+      <w:proofErr w:type="spellEnd"/>
+      <w:r>
+        <w:t xml:space="preserve"> fractal </w:t>
+      </w:r>
+      <w:proofErr w:type="spellStart"/>
+      <w:r>
+        <w:t>shader</w:t>
+      </w:r>
+      <w:proofErr w:type="spellEnd"/>
+      <w:r>
+        <w:t xml:space="preserve">, which is very interesting and super cool looking. </w:t>
       </w:r>
       <w:r>
         <w:t xml:space="preserve">Note that it is discarding and does make use of a texture to choose its colors. </w:t>
@@ -779,8 +916,13 @@
           <w:b/>
         </w:rPr>
       </w:pPr>
-      <w:r>
-        <w:t>Dargon is shown here with a nice, thin wireframe</w:t>
+      <w:proofErr w:type="spellStart"/>
+      <w:r>
+        <w:t>Dargon</w:t>
+      </w:r>
+      <w:proofErr w:type="spellEnd"/>
+      <w:r>
+        <w:t xml:space="preserve"> is shown here with a nice, thin wireframe</w:t>
       </w:r>
     </w:p>
     <w:p>
@@ -901,7 +1043,15 @@
         </w:drawing>
       </w:r>
       <w:r>
-        <w:t>The next screenshot shows Dargon with a very thick wireframe, notice how because he is so low-poly you can see some of the mesh underneath despite these huge lines</w:t>
+        <w:t xml:space="preserve">The next screenshot shows </w:t>
+      </w:r>
+      <w:proofErr w:type="spellStart"/>
+      <w:r>
+        <w:t>Dargon</w:t>
+      </w:r>
+      <w:proofErr w:type="spellEnd"/>
+      <w:r>
+        <w:t xml:space="preserve"> with a very thick wireframe, notice how because he is so low-poly you can see some of the mesh underneath despite these huge lines</w:t>
       </w:r>
       <w:r>
         <w:t>.</w:t>
@@ -986,7 +1136,15 @@
         </w:rPr>
       </w:pPr>
       <w:r>
-        <w:t>Here you can see dargon with wireframes disabled, not drawn with a width of zero</w:t>
+        <w:t xml:space="preserve">Here you can see </w:t>
+      </w:r>
+      <w:proofErr w:type="spellStart"/>
+      <w:r>
+        <w:t>dargon</w:t>
+      </w:r>
+      <w:proofErr w:type="spellEnd"/>
+      <w:r>
+        <w:t xml:space="preserve"> with wireframes disabled, not drawn with a width of zero</w:t>
       </w:r>
     </w:p>
     <w:p>
@@ -1692,6 +1850,32 @@
         <w:spacing w:line="240" w:lineRule="auto"/>
       </w:pPr>
       <w:r>
+        <w:t>I’ve been told I can do the post-mortem later, and am taking advantage of this.</w:t>
+      </w:r>
+    </w:p>
+    <w:p>
+      <w:pPr>
+        <w:pStyle w:val="ListParagraph"/>
+        <w:numPr>
+          <w:ilvl w:val="0"/>
+          <w:numId w:val="1"/>
+        </w:numPr>
+        <w:spacing w:line="240" w:lineRule="auto"/>
+      </w:pPr>
+      <w:r>
+        <w:t xml:space="preserve">Previous comment: </w:t>
+      </w:r>
+    </w:p>
+    <w:p>
+      <w:pPr>
+        <w:pStyle w:val="ListParagraph"/>
+        <w:numPr>
+          <w:ilvl w:val="1"/>
+          <w:numId w:val="1"/>
+        </w:numPr>
+        <w:spacing w:line="240" w:lineRule="auto"/>
+      </w:pPr>
+      <w:r>
         <w:t>My sincerest</w:t>
       </w:r>
       <w:r>
@@ -1708,25 +1892,225 @@
       <w:pPr>
         <w:pStyle w:val="ListParagraph"/>
         <w:numPr>
+          <w:ilvl w:val="2"/>
+          <w:numId w:val="1"/>
+        </w:numPr>
+        <w:spacing w:line="240" w:lineRule="auto"/>
+      </w:pPr>
+      <w:r>
+        <w:t xml:space="preserve">If you’re wondering, this week was exceptionally time-consuming in other classes for a variety of reasons, also I ran into a few issues with this lab that set me back a few days, but here it is, at </w:t>
+      </w:r>
+      <w:r>
+        <w:t xml:space="preserve">the last second, barely on time, </w:t>
+      </w:r>
+      <w:r>
+        <w:t xml:space="preserve">not the cleanest - </w:t>
+      </w:r>
+      <w:r>
+        <w:t>yet still functional</w:t>
+      </w:r>
+      <w:r>
+        <w:t>.</w:t>
+      </w:r>
+    </w:p>
+    <w:p>
+      <w:pPr>
+        <w:pStyle w:val="ListParagraph"/>
+        <w:numPr>
+          <w:ilvl w:val="0"/>
+          <w:numId w:val="1"/>
+        </w:numPr>
+        <w:spacing w:line="240" w:lineRule="auto"/>
+      </w:pPr>
+      <w:r>
+        <w:t>New Comment:</w:t>
+      </w:r>
+    </w:p>
+    <w:p>
+      <w:pPr>
+        <w:pStyle w:val="ListParagraph"/>
+        <w:numPr>
           <w:ilvl w:val="1"/>
           <w:numId w:val="1"/>
         </w:numPr>
         <w:spacing w:line="240" w:lineRule="auto"/>
       </w:pPr>
       <w:r>
-        <w:t xml:space="preserve">If you’re wondering, this week was exceptionally time-consuming in other classes for a variety of reasons, also I ran into a few issues with this lab that set me back a few days, but here it is, at </w:t>
-      </w:r>
-      <w:r>
-        <w:t xml:space="preserve">the last second, barely on time, </w:t>
-      </w:r>
-      <w:r>
-        <w:t xml:space="preserve">not the cleanest - </w:t>
-      </w:r>
-      <w:r>
-        <w:t>yet still functional</w:t>
-      </w:r>
-      <w:r>
-        <w:t>.</w:t>
+        <w:t xml:space="preserve">As is stated above, I was extremely busy this week, and am totally behind on sleep as  of right now, however, </w:t>
+      </w:r>
+      <w:r>
+        <w:t>I’ve found a little bit of time to re-write this</w:t>
+      </w:r>
+      <w:r>
+        <w:t xml:space="preserve"> (because coffee)</w:t>
+      </w:r>
+    </w:p>
+    <w:p>
+      <w:pPr>
+        <w:pStyle w:val="ListParagraph"/>
+        <w:numPr>
+          <w:ilvl w:val="2"/>
+          <w:numId w:val="1"/>
+        </w:numPr>
+        <w:spacing w:line="240" w:lineRule="auto"/>
+      </w:pPr>
+      <w:r>
+        <w:t xml:space="preserve">I started this lab extremely excited for geometry </w:t>
+      </w:r>
+      <w:proofErr w:type="spellStart"/>
+      <w:r>
+        <w:t>shaders</w:t>
+      </w:r>
+      <w:proofErr w:type="spellEnd"/>
+      <w:r>
+        <w:t xml:space="preserve"> actually, mainly because of the effective use of videos to show us cool stuff in advance. I’m not sure if you were aware, but despite our jokes about billboards, I was pretty excited to know about all this cool stuff we can do. Geometry </w:t>
+      </w:r>
+      <w:proofErr w:type="spellStart"/>
+      <w:r>
+        <w:t>shaders</w:t>
+      </w:r>
+      <w:proofErr w:type="spellEnd"/>
+      <w:r>
+        <w:t xml:space="preserve"> are powerful, and I’m sure I’m not the only one </w:t>
+      </w:r>
+      <w:r>
+        <w:t>who has</w:t>
+      </w:r>
+      <w:r>
+        <w:t xml:space="preserve"> seen their potential and been excited.</w:t>
+      </w:r>
+    </w:p>
+    <w:p>
+      <w:pPr>
+        <w:pStyle w:val="ListParagraph"/>
+        <w:numPr>
+          <w:ilvl w:val="2"/>
+          <w:numId w:val="1"/>
+        </w:numPr>
+        <w:spacing w:line="240" w:lineRule="auto"/>
+      </w:pPr>
+      <w:r>
+        <w:t xml:space="preserve">I worked pretty thoroughly on the fractal billboard </w:t>
+      </w:r>
+      <w:proofErr w:type="spellStart"/>
+      <w:r>
+        <w:t>shader</w:t>
+      </w:r>
+      <w:proofErr w:type="spellEnd"/>
+      <w:r>
+        <w:t xml:space="preserve">, because I thought it was really cool. I actually really enjoyed just fooling around with it, because I wanted to see how many I could do, and how orienting and moving them provided different effects, as well as how it affected my framerate. This was one of my favorite parts of the lab. </w:t>
+      </w:r>
+      <w:r>
+        <w:t>I tested it so much, I had to delete over 700 log files from this lab.</w:t>
+      </w:r>
+    </w:p>
+    <w:p>
+      <w:pPr>
+        <w:pStyle w:val="ListParagraph"/>
+        <w:numPr>
+          <w:ilvl w:val="2"/>
+          <w:numId w:val="1"/>
+        </w:numPr>
+        <w:spacing w:line="240" w:lineRule="auto"/>
+      </w:pPr>
+      <w:r>
+        <w:t xml:space="preserve">I then proceeded to worry about the wireframe </w:t>
+      </w:r>
+      <w:proofErr w:type="spellStart"/>
+      <w:r>
+        <w:t>shader</w:t>
+      </w:r>
+      <w:proofErr w:type="spellEnd"/>
+      <w:r>
+        <w:t xml:space="preserve"> for a while </w:t>
+      </w:r>
+      <w:proofErr w:type="spellStart"/>
+      <w:r>
+        <w:t>while</w:t>
+      </w:r>
+      <w:proofErr w:type="spellEnd"/>
+      <w:r>
+        <w:t xml:space="preserve"> working on stuff from other classes. Honestly, I had no reason to worry because it worked almost immediately after I wrote it – I hardly made any errors. It just somehow looked more complicated than it was to me while I was reading the lab doc. I think the main thing with this was that you discussed the other two </w:t>
+      </w:r>
+      <w:proofErr w:type="spellStart"/>
+      <w:r>
+        <w:t>shaders</w:t>
+      </w:r>
+      <w:proofErr w:type="spellEnd"/>
+      <w:r>
+        <w:t xml:space="preserve"> in class, going over the math and what not, but did not do this at all for the wireframe </w:t>
+      </w:r>
+      <w:proofErr w:type="spellStart"/>
+      <w:r>
+        <w:t>shader</w:t>
+      </w:r>
+      <w:proofErr w:type="spellEnd"/>
+      <w:r>
+        <w:t>. I’m not saying this was a bad way to go about it (maybe you wanted us to figure it out ourselves), but the contrast definitely affected the PERCEIVED level of difficulty. Again, with the math done in the doc – it was not too difficult to actually do.</w:t>
+      </w:r>
+    </w:p>
+    <w:p>
+      <w:pPr>
+        <w:pStyle w:val="ListParagraph"/>
+        <w:numPr>
+          <w:ilvl w:val="2"/>
+          <w:numId w:val="1"/>
+        </w:numPr>
+        <w:spacing w:line="240" w:lineRule="auto"/>
+      </w:pPr>
+      <w:r>
+        <w:t xml:space="preserve">Then, at the last minute, I managed to start the normal hair </w:t>
+      </w:r>
+      <w:proofErr w:type="spellStart"/>
+      <w:r>
+        <w:t>shader</w:t>
+      </w:r>
+      <w:proofErr w:type="spellEnd"/>
+      <w:r>
+        <w:t xml:space="preserve">. This one I found less intimidating because it was thoroughly discussed in class. All I had to do was implement it. This does not mean, however, that I did not run into errors while doing it. Actually, I made a super simple to accidentally do but super hard to debug error of typing out instead of in for a variable. It produced wonky output in which the lines were the wrong color and were flashing visible and not visible. There were no GL errors and the </w:t>
+      </w:r>
+      <w:proofErr w:type="spellStart"/>
+      <w:r>
+        <w:t>shader</w:t>
+      </w:r>
+      <w:proofErr w:type="spellEnd"/>
+      <w:r>
+        <w:t xml:space="preserve"> compiled and linked fine, which surprised me. This ate a couple of my last minute hours. Once I got it working, however, I found I actually liked the aesthetic of the hairy teapot, and enjoyed the simple functionality of swapping between the different types of hairs in real time. </w:t>
+      </w:r>
+    </w:p>
+    <w:p>
+      <w:pPr>
+        <w:pStyle w:val="ListParagraph"/>
+        <w:numPr>
+          <w:ilvl w:val="2"/>
+          <w:numId w:val="1"/>
+        </w:numPr>
+        <w:spacing w:line="240" w:lineRule="auto"/>
+      </w:pPr>
+      <w:r>
+        <w:t xml:space="preserve">Finally, again due to lack of time, I rushed the something cool part, getting the simplest, quickest cool thing I could think of. I guess I perhaps figured that the coolness of my fractal </w:t>
+      </w:r>
+      <w:proofErr w:type="spellStart"/>
+      <w:r>
+        <w:t>shader</w:t>
+      </w:r>
+      <w:proofErr w:type="spellEnd"/>
+      <w:r>
+        <w:t xml:space="preserve"> would make up for the lack of coolness in the teapot. </w:t>
+      </w:r>
+    </w:p>
+    <w:p>
+      <w:pPr>
+        <w:pStyle w:val="ListParagraph"/>
+        <w:numPr>
+          <w:ilvl w:val="2"/>
+          <w:numId w:val="1"/>
+        </w:numPr>
+        <w:spacing w:line="240" w:lineRule="auto"/>
+      </w:pPr>
+      <w:r>
+        <w:lastRenderedPageBreak/>
+        <w:t>I’d write more, but I can’t think of anything else.</w:t>
       </w:r>
       <w:bookmarkStart w:id="0" w:name="_GoBack"/>
       <w:bookmarkEnd w:id="0"/>
@@ -1800,8 +2184,13 @@
       <w:jc w:val="right"/>
     </w:pPr>
     <w:r>
-      <w:t>Justin Furtado – Lab05 Geometry Shaders</w:t>
+      <w:t xml:space="preserve">Justin Furtado – Lab05 Geometry </w:t>
     </w:r>
+    <w:proofErr w:type="spellStart"/>
+    <w:r>
+      <w:t>Shaders</w:t>
+    </w:r>
+    <w:proofErr w:type="spellEnd"/>
   </w:p>
   <w:p>
     <w:pPr>
@@ -2677,7 +3066,7 @@
 </file>
 
 <file path=customXml/itemProps1.xml><?xml version="1.0" encoding="utf-8"?>
-<ds:datastoreItem xmlns:ds="http://schemas.openxmlformats.org/officeDocument/2006/customXml" ds:itemID="{DCFA812D-AF2C-4B88-AA78-0FED1A8AEBA2}">
+<ds:datastoreItem xmlns:ds="http://schemas.openxmlformats.org/officeDocument/2006/customXml" ds:itemID="{066917FD-2F00-4DA1-87C3-ADE0E820E5E0}">
   <ds:schemaRefs>
     <ds:schemaRef ds:uri="http://schemas.openxmlformats.org/officeDocument/2006/bibliography"/>
   </ds:schemaRefs>

</xml_diff>